<commit_message>
Added link to Github repo in SRS.
</commit_message>
<xml_diff>
--- a/Phase 1 Deliverables/SRS.docx
+++ b/Phase 1 Deliverables/SRS.docx
@@ -2485,6 +2485,59 @@
       <w:pPr>
         <w:pStyle w:val="ListParagraph"/>
         <w:numPr>
+          <w:ilvl w:val="2"/>
+          <w:numId w:val="2"/>
+        </w:numPr>
+        <w:rPr>
+          <w:rFonts w:ascii="Times New Roman" w:hAnsi="Times New Roman" w:cs="Times New Roman"/>
+          <w:b/>
+          <w:bCs/>
+          <w:sz w:val="24"/>
+          <w:szCs w:val="24"/>
+        </w:rPr>
+      </w:pPr>
+      <w:proofErr w:type="spellStart"/>
+      <w:r>
+        <w:rPr>
+          <w:rFonts w:ascii="Times New Roman" w:hAnsi="Times New Roman" w:cs="Times New Roman"/>
+          <w:sz w:val="24"/>
+          <w:szCs w:val="24"/>
+        </w:rPr>
+        <w:t>Github</w:t>
+      </w:r>
+      <w:proofErr w:type="spellEnd"/>
+      <w:r>
+        <w:rPr>
+          <w:rFonts w:ascii="Times New Roman" w:hAnsi="Times New Roman" w:cs="Times New Roman"/>
+          <w:sz w:val="24"/>
+          <w:szCs w:val="24"/>
+        </w:rPr>
+        <w:t xml:space="preserve"> repository, </w:t>
+      </w:r>
+      <w:hyperlink r:id="rId5" w:history="1">
+        <w:r>
+          <w:rPr>
+            <w:rStyle w:val="Hyperlink"/>
+            <w:rFonts w:ascii="Times New Roman" w:hAnsi="Times New Roman" w:cs="Times New Roman"/>
+            <w:sz w:val="24"/>
+            <w:szCs w:val="24"/>
+          </w:rPr>
+          <w:t>https://github.com/Sepulchre49/instant-messenger</w:t>
+        </w:r>
+      </w:hyperlink>
+      <w:r>
+        <w:rPr>
+          <w:rFonts w:ascii="Times New Roman" w:hAnsi="Times New Roman" w:cs="Times New Roman"/>
+          <w:sz w:val="24"/>
+          <w:szCs w:val="24"/>
+        </w:rPr>
+        <w:t xml:space="preserve"> </w:t>
+      </w:r>
+    </w:p>
+    <w:p>
+      <w:pPr>
+        <w:pStyle w:val="ListParagraph"/>
+        <w:numPr>
           <w:ilvl w:val="1"/>
           <w:numId w:val="2"/>
         </w:numPr>
@@ -3017,7 +3070,25 @@
           <w:sz w:val="24"/>
           <w:szCs w:val="24"/>
         </w:rPr>
-        <w:t xml:space="preserve"> for ITUsers.</w:t>
+        <w:t xml:space="preserve"> for </w:t>
+      </w:r>
+      <w:proofErr w:type="spellStart"/>
+      <w:r>
+        <w:rPr>
+          <w:rFonts w:ascii="Times New Roman" w:hAnsi="Times New Roman" w:cs="Times New Roman"/>
+          <w:sz w:val="24"/>
+          <w:szCs w:val="24"/>
+        </w:rPr>
+        <w:t>ITUsers</w:t>
+      </w:r>
+      <w:proofErr w:type="spellEnd"/>
+      <w:r>
+        <w:rPr>
+          <w:rFonts w:ascii="Times New Roman" w:hAnsi="Times New Roman" w:cs="Times New Roman"/>
+          <w:sz w:val="24"/>
+          <w:szCs w:val="24"/>
+        </w:rPr>
+        <w:t>.</w:t>
       </w:r>
     </w:p>
     <w:p>
@@ -6559,6 +6630,29 @@
       </w:tblBorders>
     </w:tblPr>
   </w:style>
+  <w:style w:type="character" w:styleId="Hyperlink">
+    <w:name w:val="Hyperlink"/>
+    <w:basedOn w:val="DefaultParagraphFont"/>
+    <w:uiPriority w:val="99"/>
+    <w:unhideWhenUsed/>
+    <w:rsid w:val="005C1798"/>
+    <w:rPr>
+      <w:color w:val="467886" w:themeColor="hyperlink"/>
+      <w:u w:val="single"/>
+    </w:rPr>
+  </w:style>
+  <w:style w:type="character" w:styleId="UnresolvedMention">
+    <w:name w:val="Unresolved Mention"/>
+    <w:basedOn w:val="DefaultParagraphFont"/>
+    <w:uiPriority w:val="99"/>
+    <w:semiHidden/>
+    <w:unhideWhenUsed/>
+    <w:rsid w:val="005C1798"/>
+    <w:rPr>
+      <w:color w:val="605E5C"/>
+      <w:shd w:val="clear" w:color="auto" w:fill="E1DFDD"/>
+    </w:rPr>
+  </w:style>
 </w:styles>
 </file>
 

</xml_diff>

<commit_message>
Added folder for design documentation.
</commit_message>
<xml_diff>
--- a/Phase 1 Deliverables/SRS.docx
+++ b/Phase 1 Deliverables/SRS.docx
@@ -1,6 +1,6 @@
 
 <file path=word/document.xml><?xml version="1.0" encoding="utf-8"?>
-<w:document xmlns:wpc="http://schemas.microsoft.com/office/word/2010/wordprocessingCanvas" xmlns:cx="http://schemas.microsoft.com/office/drawing/2014/chartex" xmlns:cx1="http://schemas.microsoft.com/office/drawing/2015/9/8/chartex" xmlns:cx2="http://schemas.microsoft.com/office/drawing/2015/10/21/chartex" xmlns:cx3="http://schemas.microsoft.com/office/drawing/2016/5/9/chartex" xmlns:cx4="http://schemas.microsoft.com/office/drawing/2016/5/10/chartex" xmlns:cx5="http://schemas.microsoft.com/office/drawing/2016/5/11/chartex" xmlns:cx6="http://schemas.microsoft.com/office/drawing/2016/5/12/chartex" xmlns:cx7="http://schemas.microsoft.com/office/drawing/2016/5/13/chartex" xmlns:cx8="http://schemas.microsoft.com/office/drawing/2016/5/14/chartex" xmlns:mc="http://schemas.openxmlformats.org/markup-compatibility/2006" xmlns:aink="http://schemas.microsoft.com/office/drawing/2016/ink" xmlns:am3d="http://schemas.microsoft.com/office/drawing/2017/model3d" xmlns:o="urn:schemas-microsoft-com:office:office" xmlns:oel="http://schemas.microsoft.com/office/2019/extlst" xmlns:r="http://schemas.openxmlformats.org/officeDocument/2006/relationships" xmlns:m="http://schemas.openxmlformats.org/officeDocument/2006/math" xmlns:v="urn:schemas-microsoft-com:vml" xmlns:wp14="http://schemas.microsoft.com/office/word/2010/wordprocessingDrawing" xmlns:wp="http://schemas.openxmlformats.org/drawingml/2006/wordprocessingDrawing" xmlns:w10="urn:schemas-microsoft-com:office:word" xmlns:w="http://schemas.openxmlformats.org/wordprocessingml/2006/main" xmlns:w14="http://schemas.microsoft.com/office/word/2010/wordml" xmlns:w15="http://schemas.microsoft.com/office/word/2012/wordml" xmlns:w16cex="http://schemas.microsoft.com/office/word/2018/wordml/cex" xmlns:w16cid="http://schemas.microsoft.com/office/word/2016/wordml/cid" xmlns:w16="http://schemas.microsoft.com/office/word/2018/wordml" xmlns:w16sdtdh="http://schemas.microsoft.com/office/word/2020/wordml/sdtdatahash" xmlns:w16se="http://schemas.microsoft.com/office/word/2015/wordml/symex" xmlns:wpg="http://schemas.microsoft.com/office/word/2010/wordprocessingGroup" xmlns:wpi="http://schemas.microsoft.com/office/word/2010/wordprocessingInk" xmlns:wne="http://schemas.microsoft.com/office/word/2006/wordml" xmlns:wps="http://schemas.microsoft.com/office/word/2010/wordprocessingShape" mc:Ignorable="w14 w15 w16se w16cid w16 w16cex w16sdtdh wp14">
+<w:document xmlns:wpc="http://schemas.microsoft.com/office/word/2010/wordprocessingCanvas" xmlns:cx="http://schemas.microsoft.com/office/drawing/2014/chartex" xmlns:cx1="http://schemas.microsoft.com/office/drawing/2015/9/8/chartex" xmlns:cx2="http://schemas.microsoft.com/office/drawing/2015/10/21/chartex" xmlns:cx3="http://schemas.microsoft.com/office/drawing/2016/5/9/chartex" xmlns:cx4="http://schemas.microsoft.com/office/drawing/2016/5/10/chartex" xmlns:cx5="http://schemas.microsoft.com/office/drawing/2016/5/11/chartex" xmlns:cx6="http://schemas.microsoft.com/office/drawing/2016/5/12/chartex" xmlns:cx7="http://schemas.microsoft.com/office/drawing/2016/5/13/chartex" xmlns:cx8="http://schemas.microsoft.com/office/drawing/2016/5/14/chartex" xmlns:mc="http://schemas.openxmlformats.org/markup-compatibility/2006" xmlns:aink="http://schemas.microsoft.com/office/drawing/2016/ink" xmlns:am3d="http://schemas.microsoft.com/office/drawing/2017/model3d" xmlns:o="urn:schemas-microsoft-com:office:office" xmlns:oel="http://schemas.microsoft.com/office/2019/extlst" xmlns:r="http://schemas.openxmlformats.org/officeDocument/2006/relationships" xmlns:m="http://schemas.openxmlformats.org/officeDocument/2006/math" xmlns:v="urn:schemas-microsoft-com:vml" xmlns:wp14="http://schemas.microsoft.com/office/word/2010/wordprocessingDrawing" xmlns:wp="http://schemas.openxmlformats.org/drawingml/2006/wordprocessingDrawing" xmlns:w10="urn:schemas-microsoft-com:office:word" xmlns:w="http://schemas.openxmlformats.org/wordprocessingml/2006/main" xmlns:w14="http://schemas.microsoft.com/office/word/2010/wordml" xmlns:w15="http://schemas.microsoft.com/office/word/2012/wordml" xmlns:w16cex="http://schemas.microsoft.com/office/word/2018/wordml/cex" xmlns:w16cid="http://schemas.microsoft.com/office/word/2016/wordml/cid" xmlns:w16="http://schemas.microsoft.com/office/word/2018/wordml" xmlns:w16du="http://schemas.microsoft.com/office/word/2023/wordml/word16du" xmlns:w16sdtdh="http://schemas.microsoft.com/office/word/2020/wordml/sdtdatahash" xmlns:w16se="http://schemas.microsoft.com/office/word/2015/wordml/symex" xmlns:wpg="http://schemas.microsoft.com/office/word/2010/wordprocessingGroup" xmlns:wpi="http://schemas.microsoft.com/office/word/2010/wordprocessingInk" xmlns:wne="http://schemas.microsoft.com/office/word/2006/wordml" xmlns:wps="http://schemas.microsoft.com/office/word/2010/wordprocessingShape" mc:Ignorable="w14 w15 w16se w16cid w16 w16cex w16sdtdh w16du wp14">
   <w:body>
     <w:p>
       <w:pPr>
@@ -2496,23 +2496,13 @@
           <w:szCs w:val="24"/>
         </w:rPr>
       </w:pPr>
-      <w:proofErr w:type="spellStart"/>
-      <w:r>
-        <w:rPr>
-          <w:rFonts w:ascii="Times New Roman" w:hAnsi="Times New Roman" w:cs="Times New Roman"/>
-          <w:sz w:val="24"/>
-          <w:szCs w:val="24"/>
-        </w:rPr>
-        <w:t>Github</w:t>
-      </w:r>
-      <w:proofErr w:type="spellEnd"/>
-      <w:r>
-        <w:rPr>
-          <w:rFonts w:ascii="Times New Roman" w:hAnsi="Times New Roman" w:cs="Times New Roman"/>
-          <w:sz w:val="24"/>
-          <w:szCs w:val="24"/>
-        </w:rPr>
-        <w:t xml:space="preserve"> repository, </w:t>
+      <w:r>
+        <w:rPr>
+          <w:rFonts w:ascii="Times New Roman" w:hAnsi="Times New Roman" w:cs="Times New Roman"/>
+          <w:sz w:val="24"/>
+          <w:szCs w:val="24"/>
+        </w:rPr>
+        <w:t xml:space="preserve">Github repository, </w:t>
       </w:r>
       <w:hyperlink r:id="rId5" w:history="1">
         <w:r>
@@ -2897,24 +2887,32 @@
           <w:sz w:val="24"/>
           <w:szCs w:val="24"/>
         </w:rPr>
+        <w:t xml:space="preserve">This system will </w:t>
+      </w:r>
+      <w:r>
+        <w:rPr>
+          <w:rFonts w:ascii="Times New Roman" w:hAnsi="Times New Roman" w:cs="Times New Roman"/>
+          <w:sz w:val="24"/>
+          <w:szCs w:val="24"/>
+        </w:rPr>
+        <w:t xml:space="preserve">operate as a distributed application. There will be a server that handles authentication, logging, </w:t>
+      </w:r>
+      <w:r>
+        <w:rPr>
+          <w:rFonts w:ascii="Times New Roman" w:hAnsi="Times New Roman" w:cs="Times New Roman"/>
+          <w:sz w:val="24"/>
+          <w:szCs w:val="24"/>
+        </w:rPr>
+        <w:t xml:space="preserve">and connecting users. There will also exist a client application </w:t>
+      </w:r>
+      <w:r>
+        <w:rPr>
+          <w:rFonts w:ascii="Times New Roman" w:hAnsi="Times New Roman" w:cs="Times New Roman"/>
+          <w:sz w:val="24"/>
+          <w:szCs w:val="24"/>
+        </w:rPr>
         <w:lastRenderedPageBreak/>
-        <w:t xml:space="preserve">This system will </w:t>
-      </w:r>
-      <w:r>
-        <w:rPr>
-          <w:rFonts w:ascii="Times New Roman" w:hAnsi="Times New Roman" w:cs="Times New Roman"/>
-          <w:sz w:val="24"/>
-          <w:szCs w:val="24"/>
-        </w:rPr>
-        <w:t xml:space="preserve">operate as a distributed application. There will be a server that handles authentication, logging, </w:t>
-      </w:r>
-      <w:r>
-        <w:rPr>
-          <w:rFonts w:ascii="Times New Roman" w:hAnsi="Times New Roman" w:cs="Times New Roman"/>
-          <w:sz w:val="24"/>
-          <w:szCs w:val="24"/>
-        </w:rPr>
-        <w:t>and connecting users. There will also exist a client application providing a GUI interface for users to</w:t>
+        <w:t>providing a GUI interface for users to</w:t>
       </w:r>
       <w:r>
         <w:rPr>
@@ -3070,25 +3068,7 @@
           <w:sz w:val="24"/>
           <w:szCs w:val="24"/>
         </w:rPr>
-        <w:t xml:space="preserve"> for </w:t>
-      </w:r>
-      <w:proofErr w:type="spellStart"/>
-      <w:r>
-        <w:rPr>
-          <w:rFonts w:ascii="Times New Roman" w:hAnsi="Times New Roman" w:cs="Times New Roman"/>
-          <w:sz w:val="24"/>
-          <w:szCs w:val="24"/>
-        </w:rPr>
-        <w:t>ITUsers</w:t>
-      </w:r>
-      <w:proofErr w:type="spellEnd"/>
-      <w:r>
-        <w:rPr>
-          <w:rFonts w:ascii="Times New Roman" w:hAnsi="Times New Roman" w:cs="Times New Roman"/>
-          <w:sz w:val="24"/>
-          <w:szCs w:val="24"/>
-        </w:rPr>
-        <w:t>.</w:t>
+        <w:t xml:space="preserve"> for ITUsers.</w:t>
       </w:r>
     </w:p>
     <w:p>
@@ -3666,40 +3646,62 @@
           <w:sz w:val="24"/>
           <w:szCs w:val="24"/>
         </w:rPr>
+        <w:t xml:space="preserve">When a new message is </w:t>
+      </w:r>
+      <w:r>
+        <w:rPr>
+          <w:rFonts w:ascii="Times New Roman" w:hAnsi="Times New Roman" w:cs="Times New Roman"/>
+          <w:sz w:val="24"/>
+          <w:szCs w:val="24"/>
+        </w:rPr>
+        <w:t>sent</w:t>
+      </w:r>
+      <w:r>
+        <w:rPr>
+          <w:rFonts w:ascii="Times New Roman" w:hAnsi="Times New Roman" w:cs="Times New Roman"/>
+          <w:sz w:val="24"/>
+          <w:szCs w:val="24"/>
+        </w:rPr>
+        <w:t xml:space="preserve"> in the conversation, </w:t>
+      </w:r>
+      <w:r>
+        <w:rPr>
+          <w:rFonts w:ascii="Times New Roman" w:hAnsi="Times New Roman" w:cs="Times New Roman"/>
+          <w:sz w:val="24"/>
+          <w:szCs w:val="24"/>
+        </w:rPr>
+        <w:t xml:space="preserve">all connected users will </w:t>
+      </w:r>
+      <w:r>
+        <w:rPr>
+          <w:rFonts w:ascii="Times New Roman" w:hAnsi="Times New Roman" w:cs="Times New Roman"/>
+          <w:sz w:val="24"/>
+          <w:szCs w:val="24"/>
+        </w:rPr>
+        <w:t>receive the new message.</w:t>
+      </w:r>
+    </w:p>
+    <w:p>
+      <w:pPr>
+        <w:pStyle w:val="ListParagraph"/>
+        <w:numPr>
+          <w:ilvl w:val="3"/>
+          <w:numId w:val="2"/>
+        </w:numPr>
+        <w:rPr>
+          <w:rFonts w:ascii="Times New Roman" w:hAnsi="Times New Roman" w:cs="Times New Roman"/>
+          <w:sz w:val="24"/>
+          <w:szCs w:val="24"/>
+        </w:rPr>
+      </w:pPr>
+      <w:r>
+        <w:rPr>
+          <w:rFonts w:ascii="Times New Roman" w:hAnsi="Times New Roman" w:cs="Times New Roman"/>
+          <w:sz w:val="24"/>
+          <w:szCs w:val="24"/>
+        </w:rPr>
         <w:lastRenderedPageBreak/>
-        <w:t xml:space="preserve">When a new message is </w:t>
-      </w:r>
-      <w:r>
-        <w:rPr>
-          <w:rFonts w:ascii="Times New Roman" w:hAnsi="Times New Roman" w:cs="Times New Roman"/>
-          <w:sz w:val="24"/>
-          <w:szCs w:val="24"/>
-        </w:rPr>
-        <w:t>sent</w:t>
-      </w:r>
-      <w:r>
-        <w:rPr>
-          <w:rFonts w:ascii="Times New Roman" w:hAnsi="Times New Roman" w:cs="Times New Roman"/>
-          <w:sz w:val="24"/>
-          <w:szCs w:val="24"/>
-        </w:rPr>
-        <w:t xml:space="preserve"> in the conversation, </w:t>
-      </w:r>
-      <w:r>
-        <w:rPr>
-          <w:rFonts w:ascii="Times New Roman" w:hAnsi="Times New Roman" w:cs="Times New Roman"/>
-          <w:sz w:val="24"/>
-          <w:szCs w:val="24"/>
-        </w:rPr>
-        <w:t xml:space="preserve">all connected users will </w:t>
-      </w:r>
-      <w:r>
-        <w:rPr>
-          <w:rFonts w:ascii="Times New Roman" w:hAnsi="Times New Roman" w:cs="Times New Roman"/>
-          <w:sz w:val="24"/>
-          <w:szCs w:val="24"/>
-        </w:rPr>
-        <w:t>receive the new message.</w:t>
+        <w:t>Users who are not currently active will be able to view messages sent while they were signed off upon logging in and opening the conversation.</w:t>
       </w:r>
     </w:p>
     <w:p>
@@ -3721,7 +3723,7 @@
           <w:sz w:val="24"/>
           <w:szCs w:val="24"/>
         </w:rPr>
-        <w:t>Users who are not currently active will be able to view messages sent while they were signed off upon logging in and opening the conversation.</w:t>
+        <w:t>Conversations may be either direct conversations (two participants) or group conversations (many participants).</w:t>
       </w:r>
     </w:p>
     <w:p>
@@ -3743,7 +3745,15 @@
           <w:sz w:val="24"/>
           <w:szCs w:val="24"/>
         </w:rPr>
-        <w:t>Conversations may be either direct conversations (two participants) or group conversations (many participants).</w:t>
+        <w:t xml:space="preserve">A user will </w:t>
+      </w:r>
+      <w:r>
+        <w:rPr>
+          <w:rFonts w:ascii="Times New Roman" w:hAnsi="Times New Roman" w:cs="Times New Roman"/>
+          <w:sz w:val="24"/>
+          <w:szCs w:val="24"/>
+        </w:rPr>
+        <w:t>be able to create new conversations.</w:t>
       </w:r>
     </w:p>
     <w:p>
@@ -3765,15 +3775,7 @@
           <w:sz w:val="24"/>
           <w:szCs w:val="24"/>
         </w:rPr>
-        <w:t xml:space="preserve">A user will </w:t>
-      </w:r>
-      <w:r>
-        <w:rPr>
-          <w:rFonts w:ascii="Times New Roman" w:hAnsi="Times New Roman" w:cs="Times New Roman"/>
-          <w:sz w:val="24"/>
-          <w:szCs w:val="24"/>
-        </w:rPr>
-        <w:t>be able to create new conversations.</w:t>
+        <w:t>When creating a new conversation, the user will be able to select participants from all users on the system.</w:t>
       </w:r>
     </w:p>
     <w:p>
@@ -3795,7 +3797,33 @@
           <w:sz w:val="24"/>
           <w:szCs w:val="24"/>
         </w:rPr>
-        <w:t>When creating a new conversation, the user will be able to select participants from all users on the system.</w:t>
+        <w:t>In addition to their own private messages, authenticated IT users will be able to view all conversations on the system.</w:t>
+      </w:r>
+    </w:p>
+    <w:p>
+      <w:pPr>
+        <w:pStyle w:val="ListParagraph"/>
+        <w:numPr>
+          <w:ilvl w:val="2"/>
+          <w:numId w:val="2"/>
+        </w:numPr>
+        <w:rPr>
+          <w:rFonts w:ascii="Times New Roman" w:hAnsi="Times New Roman" w:cs="Times New Roman"/>
+          <w:b/>
+          <w:bCs/>
+          <w:sz w:val="24"/>
+          <w:szCs w:val="24"/>
+        </w:rPr>
+      </w:pPr>
+      <w:r>
+        <w:rPr>
+          <w:rFonts w:ascii="Times New Roman" w:hAnsi="Times New Roman" w:cs="Times New Roman"/>
+          <w:b/>
+          <w:bCs/>
+          <w:sz w:val="24"/>
+          <w:szCs w:val="24"/>
+        </w:rPr>
+        <w:t>Server Application</w:t>
       </w:r>
     </w:p>
     <w:p>
@@ -3817,7 +3845,345 @@
           <w:sz w:val="24"/>
           <w:szCs w:val="24"/>
         </w:rPr>
-        <w:t>In addition to their own private messages, authenticated IT users will be able to view all conversations on the system.</w:t>
+        <w:t>The server will accept multiple concurrent users without blocking other users from using the service.</w:t>
+      </w:r>
+    </w:p>
+    <w:p>
+      <w:pPr>
+        <w:pStyle w:val="ListParagraph"/>
+        <w:numPr>
+          <w:ilvl w:val="3"/>
+          <w:numId w:val="2"/>
+        </w:numPr>
+        <w:rPr>
+          <w:rFonts w:ascii="Times New Roman" w:hAnsi="Times New Roman" w:cs="Times New Roman"/>
+          <w:sz w:val="24"/>
+          <w:szCs w:val="24"/>
+        </w:rPr>
+      </w:pPr>
+      <w:r>
+        <w:rPr>
+          <w:rFonts w:ascii="Times New Roman" w:hAnsi="Times New Roman" w:cs="Times New Roman"/>
+          <w:sz w:val="24"/>
+          <w:szCs w:val="24"/>
+        </w:rPr>
+        <w:t>When a user tries to connect to the server, the server will request the user to authenticate.</w:t>
+      </w:r>
+    </w:p>
+    <w:p>
+      <w:pPr>
+        <w:pStyle w:val="ListParagraph"/>
+        <w:numPr>
+          <w:ilvl w:val="3"/>
+          <w:numId w:val="2"/>
+        </w:numPr>
+        <w:rPr>
+          <w:rFonts w:ascii="Times New Roman" w:hAnsi="Times New Roman" w:cs="Times New Roman"/>
+          <w:sz w:val="24"/>
+          <w:szCs w:val="24"/>
+        </w:rPr>
+      </w:pPr>
+      <w:r>
+        <w:rPr>
+          <w:rFonts w:ascii="Times New Roman" w:hAnsi="Times New Roman" w:cs="Times New Roman"/>
+          <w:sz w:val="24"/>
+          <w:szCs w:val="24"/>
+        </w:rPr>
+        <w:t>The server will use username and password for authentication.</w:t>
+      </w:r>
+    </w:p>
+    <w:p>
+      <w:pPr>
+        <w:pStyle w:val="ListParagraph"/>
+        <w:numPr>
+          <w:ilvl w:val="3"/>
+          <w:numId w:val="2"/>
+        </w:numPr>
+        <w:rPr>
+          <w:rFonts w:ascii="Times New Roman" w:hAnsi="Times New Roman" w:cs="Times New Roman"/>
+          <w:sz w:val="24"/>
+          <w:szCs w:val="24"/>
+        </w:rPr>
+      </w:pPr>
+      <w:r>
+        <w:rPr>
+          <w:rFonts w:ascii="Times New Roman" w:hAnsi="Times New Roman" w:cs="Times New Roman"/>
+          <w:sz w:val="24"/>
+          <w:szCs w:val="24"/>
+        </w:rPr>
+        <w:t>The server will store the passwords of all users for authentication.</w:t>
+      </w:r>
+    </w:p>
+    <w:p>
+      <w:pPr>
+        <w:pStyle w:val="ListParagraph"/>
+        <w:numPr>
+          <w:ilvl w:val="3"/>
+          <w:numId w:val="2"/>
+        </w:numPr>
+        <w:rPr>
+          <w:rFonts w:ascii="Times New Roman" w:hAnsi="Times New Roman" w:cs="Times New Roman"/>
+          <w:sz w:val="24"/>
+          <w:szCs w:val="24"/>
+        </w:rPr>
+      </w:pPr>
+      <w:r>
+        <w:rPr>
+          <w:rFonts w:ascii="Times New Roman" w:hAnsi="Times New Roman" w:cs="Times New Roman"/>
+          <w:sz w:val="24"/>
+          <w:szCs w:val="24"/>
+        </w:rPr>
+        <w:t>The server will maintain a list of all registered users in the system.</w:t>
+      </w:r>
+    </w:p>
+    <w:p>
+      <w:pPr>
+        <w:pStyle w:val="ListParagraph"/>
+        <w:numPr>
+          <w:ilvl w:val="3"/>
+          <w:numId w:val="2"/>
+        </w:numPr>
+        <w:rPr>
+          <w:rFonts w:ascii="Times New Roman" w:hAnsi="Times New Roman" w:cs="Times New Roman"/>
+          <w:sz w:val="24"/>
+          <w:szCs w:val="24"/>
+        </w:rPr>
+      </w:pPr>
+      <w:r>
+        <w:rPr>
+          <w:rFonts w:ascii="Times New Roman" w:hAnsi="Times New Roman" w:cs="Times New Roman"/>
+          <w:sz w:val="24"/>
+          <w:szCs w:val="24"/>
+        </w:rPr>
+        <w:t>Each user will be classified as either a regular user or an IT user.</w:t>
+      </w:r>
+    </w:p>
+    <w:p>
+      <w:pPr>
+        <w:pStyle w:val="ListParagraph"/>
+        <w:numPr>
+          <w:ilvl w:val="3"/>
+          <w:numId w:val="2"/>
+        </w:numPr>
+        <w:rPr>
+          <w:rFonts w:ascii="Times New Roman" w:hAnsi="Times New Roman" w:cs="Times New Roman"/>
+          <w:sz w:val="24"/>
+          <w:szCs w:val="24"/>
+        </w:rPr>
+      </w:pPr>
+      <w:r>
+        <w:rPr>
+          <w:rFonts w:ascii="Times New Roman" w:hAnsi="Times New Roman" w:cs="Times New Roman"/>
+          <w:sz w:val="24"/>
+          <w:szCs w:val="24"/>
+        </w:rPr>
+        <w:t xml:space="preserve">The server will </w:t>
+      </w:r>
+      <w:r>
+        <w:rPr>
+          <w:rFonts w:ascii="Times New Roman" w:hAnsi="Times New Roman" w:cs="Times New Roman"/>
+          <w:sz w:val="24"/>
+          <w:szCs w:val="24"/>
+        </w:rPr>
+        <w:t>keep all</w:t>
+      </w:r>
+      <w:r>
+        <w:rPr>
+          <w:rFonts w:ascii="Times New Roman" w:hAnsi="Times New Roman" w:cs="Times New Roman"/>
+          <w:sz w:val="24"/>
+          <w:szCs w:val="24"/>
+        </w:rPr>
+        <w:t xml:space="preserve"> currently signed in users</w:t>
+      </w:r>
+      <w:r>
+        <w:rPr>
+          <w:rFonts w:ascii="Times New Roman" w:hAnsi="Times New Roman" w:cs="Times New Roman"/>
+          <w:sz w:val="24"/>
+          <w:szCs w:val="24"/>
+        </w:rPr>
+        <w:t xml:space="preserve"> as part of its state</w:t>
+      </w:r>
+      <w:r>
+        <w:rPr>
+          <w:rFonts w:ascii="Times New Roman" w:hAnsi="Times New Roman" w:cs="Times New Roman"/>
+          <w:sz w:val="24"/>
+          <w:szCs w:val="24"/>
+        </w:rPr>
+        <w:t>.</w:t>
+      </w:r>
+    </w:p>
+    <w:p>
+      <w:pPr>
+        <w:pStyle w:val="ListParagraph"/>
+        <w:numPr>
+          <w:ilvl w:val="3"/>
+          <w:numId w:val="2"/>
+        </w:numPr>
+        <w:rPr>
+          <w:rFonts w:ascii="Times New Roman" w:hAnsi="Times New Roman" w:cs="Times New Roman"/>
+          <w:sz w:val="24"/>
+          <w:szCs w:val="24"/>
+        </w:rPr>
+      </w:pPr>
+      <w:r>
+        <w:rPr>
+          <w:rFonts w:ascii="Times New Roman" w:hAnsi="Times New Roman" w:cs="Times New Roman"/>
+          <w:sz w:val="24"/>
+          <w:szCs w:val="24"/>
+        </w:rPr>
+        <w:t>If a user’s connection to the server breaks, the server will sign the user out of the system and require authentication before they can access private information.</w:t>
+      </w:r>
+    </w:p>
+    <w:p>
+      <w:pPr>
+        <w:pStyle w:val="ListParagraph"/>
+        <w:numPr>
+          <w:ilvl w:val="3"/>
+          <w:numId w:val="2"/>
+        </w:numPr>
+        <w:rPr>
+          <w:rFonts w:ascii="Times New Roman" w:hAnsi="Times New Roman" w:cs="Times New Roman"/>
+          <w:sz w:val="24"/>
+          <w:szCs w:val="24"/>
+        </w:rPr>
+      </w:pPr>
+      <w:r>
+        <w:rPr>
+          <w:rFonts w:ascii="Times New Roman" w:hAnsi="Times New Roman" w:cs="Times New Roman"/>
+          <w:sz w:val="24"/>
+          <w:szCs w:val="24"/>
+        </w:rPr>
+        <w:t>The server will maintain logs of all conversations</w:t>
+      </w:r>
+      <w:r>
+        <w:rPr>
+          <w:rFonts w:ascii="Times New Roman" w:hAnsi="Times New Roman" w:cs="Times New Roman"/>
+          <w:sz w:val="24"/>
+          <w:szCs w:val="24"/>
+        </w:rPr>
+        <w:t xml:space="preserve"> in an associated text file.</w:t>
+      </w:r>
+    </w:p>
+    <w:p>
+      <w:pPr>
+        <w:pStyle w:val="ListParagraph"/>
+        <w:numPr>
+          <w:ilvl w:val="3"/>
+          <w:numId w:val="2"/>
+        </w:numPr>
+        <w:rPr>
+          <w:rFonts w:ascii="Times New Roman" w:hAnsi="Times New Roman" w:cs="Times New Roman"/>
+          <w:sz w:val="24"/>
+          <w:szCs w:val="24"/>
+        </w:rPr>
+      </w:pPr>
+      <w:r>
+        <w:rPr>
+          <w:rFonts w:ascii="Times New Roman" w:hAnsi="Times New Roman" w:cs="Times New Roman"/>
+          <w:sz w:val="24"/>
+          <w:szCs w:val="24"/>
+        </w:rPr>
+        <w:t>When a user sends a new message, the server will make the message available to all participants of the conversation.</w:t>
+      </w:r>
+    </w:p>
+    <w:p>
+      <w:pPr>
+        <w:pStyle w:val="ListParagraph"/>
+        <w:numPr>
+          <w:ilvl w:val="3"/>
+          <w:numId w:val="2"/>
+        </w:numPr>
+        <w:rPr>
+          <w:rFonts w:ascii="Times New Roman" w:hAnsi="Times New Roman" w:cs="Times New Roman"/>
+          <w:b/>
+          <w:bCs/>
+          <w:sz w:val="24"/>
+          <w:szCs w:val="24"/>
+        </w:rPr>
+      </w:pPr>
+      <w:r>
+        <w:rPr>
+          <w:rFonts w:ascii="Times New Roman" w:hAnsi="Times New Roman" w:cs="Times New Roman"/>
+          <w:sz w:val="24"/>
+          <w:szCs w:val="24"/>
+        </w:rPr>
+        <w:t>The server will provide IT users with access to all conversations in the system.</w:t>
+      </w:r>
+    </w:p>
+    <w:p>
+      <w:pPr>
+        <w:pStyle w:val="ListParagraph"/>
+        <w:numPr>
+          <w:ilvl w:val="3"/>
+          <w:numId w:val="2"/>
+        </w:numPr>
+        <w:rPr>
+          <w:rFonts w:ascii="Times New Roman" w:hAnsi="Times New Roman" w:cs="Times New Roman"/>
+          <w:b/>
+          <w:bCs/>
+          <w:sz w:val="24"/>
+          <w:szCs w:val="24"/>
+        </w:rPr>
+      </w:pPr>
+      <w:r>
+        <w:rPr>
+          <w:rFonts w:ascii="Times New Roman" w:hAnsi="Times New Roman" w:cs="Times New Roman"/>
+          <w:sz w:val="24"/>
+          <w:szCs w:val="24"/>
+        </w:rPr>
+        <w:t>IT users will also be able to act as normal user, sending messages and participating in conversations.</w:t>
+      </w:r>
+    </w:p>
+    <w:p>
+      <w:pPr>
+        <w:pStyle w:val="ListParagraph"/>
+        <w:numPr>
+          <w:ilvl w:val="0"/>
+          <w:numId w:val="2"/>
+        </w:numPr>
+        <w:rPr>
+          <w:rFonts w:ascii="Times New Roman" w:hAnsi="Times New Roman" w:cs="Times New Roman"/>
+          <w:b/>
+          <w:bCs/>
+          <w:sz w:val="24"/>
+          <w:szCs w:val="24"/>
+        </w:rPr>
+      </w:pPr>
+      <w:r>
+        <w:rPr>
+          <w:rFonts w:ascii="Times New Roman" w:hAnsi="Times New Roman" w:cs="Times New Roman"/>
+          <w:b/>
+          <w:bCs/>
+          <w:sz w:val="24"/>
+          <w:szCs w:val="24"/>
+        </w:rPr>
+        <w:t>External Interface Requirements</w:t>
+      </w:r>
+    </w:p>
+    <w:p>
+      <w:pPr>
+        <w:pStyle w:val="ListParagraph"/>
+        <w:numPr>
+          <w:ilvl w:val="1"/>
+          <w:numId w:val="2"/>
+        </w:numPr>
+        <w:rPr>
+          <w:rFonts w:ascii="Times New Roman" w:hAnsi="Times New Roman" w:cs="Times New Roman"/>
+          <w:b/>
+          <w:bCs/>
+          <w:sz w:val="24"/>
+          <w:szCs w:val="24"/>
+        </w:rPr>
+      </w:pPr>
+      <w:r>
+        <w:rPr>
+          <w:rFonts w:ascii="Times New Roman" w:hAnsi="Times New Roman" w:cs="Times New Roman"/>
+          <w:b/>
+          <w:bCs/>
+          <w:sz w:val="24"/>
+          <w:szCs w:val="24"/>
+        </w:rPr>
+        <w:t>Client GUI</w:t>
       </w:r>
     </w:p>
     <w:p>
@@ -3838,372 +4204,18 @@
       <w:r>
         <w:rPr>
           <w:rFonts w:ascii="Times New Roman" w:hAnsi="Times New Roman" w:cs="Times New Roman"/>
-          <w:b/>
-          <w:bCs/>
-          <w:sz w:val="24"/>
-          <w:szCs w:val="24"/>
-        </w:rPr>
-        <w:t>Server Application</w:t>
-      </w:r>
-    </w:p>
-    <w:p>
-      <w:pPr>
-        <w:pStyle w:val="ListParagraph"/>
-        <w:numPr>
-          <w:ilvl w:val="3"/>
-          <w:numId w:val="2"/>
-        </w:numPr>
-        <w:rPr>
-          <w:rFonts w:ascii="Times New Roman" w:hAnsi="Times New Roman" w:cs="Times New Roman"/>
-          <w:sz w:val="24"/>
-          <w:szCs w:val="24"/>
-        </w:rPr>
-      </w:pPr>
-      <w:r>
-        <w:rPr>
-          <w:rFonts w:ascii="Times New Roman" w:hAnsi="Times New Roman" w:cs="Times New Roman"/>
-          <w:sz w:val="24"/>
-          <w:szCs w:val="24"/>
-        </w:rPr>
-        <w:t>The server will accept multiple concurrent users without blocking other users from using the service.</w:t>
-      </w:r>
-    </w:p>
-    <w:p>
-      <w:pPr>
-        <w:pStyle w:val="ListParagraph"/>
-        <w:numPr>
-          <w:ilvl w:val="3"/>
-          <w:numId w:val="2"/>
-        </w:numPr>
-        <w:rPr>
-          <w:rFonts w:ascii="Times New Roman" w:hAnsi="Times New Roman" w:cs="Times New Roman"/>
-          <w:sz w:val="24"/>
-          <w:szCs w:val="24"/>
-        </w:rPr>
-      </w:pPr>
-      <w:r>
-        <w:rPr>
-          <w:rFonts w:ascii="Times New Roman" w:hAnsi="Times New Roman" w:cs="Times New Roman"/>
-          <w:sz w:val="24"/>
-          <w:szCs w:val="24"/>
-        </w:rPr>
-        <w:t>When a user tries to connect to the server, the server will request the user to authenticate.</w:t>
-      </w:r>
-    </w:p>
-    <w:p>
-      <w:pPr>
-        <w:pStyle w:val="ListParagraph"/>
-        <w:numPr>
-          <w:ilvl w:val="3"/>
-          <w:numId w:val="2"/>
-        </w:numPr>
-        <w:rPr>
-          <w:rFonts w:ascii="Times New Roman" w:hAnsi="Times New Roman" w:cs="Times New Roman"/>
-          <w:sz w:val="24"/>
-          <w:szCs w:val="24"/>
-        </w:rPr>
-      </w:pPr>
-      <w:r>
-        <w:rPr>
-          <w:rFonts w:ascii="Times New Roman" w:hAnsi="Times New Roman" w:cs="Times New Roman"/>
-          <w:sz w:val="24"/>
-          <w:szCs w:val="24"/>
-        </w:rPr>
-        <w:t>The server will use username and password for authentication.</w:t>
-      </w:r>
-    </w:p>
-    <w:p>
-      <w:pPr>
-        <w:pStyle w:val="ListParagraph"/>
-        <w:numPr>
-          <w:ilvl w:val="3"/>
-          <w:numId w:val="2"/>
-        </w:numPr>
-        <w:rPr>
-          <w:rFonts w:ascii="Times New Roman" w:hAnsi="Times New Roman" w:cs="Times New Roman"/>
-          <w:sz w:val="24"/>
-          <w:szCs w:val="24"/>
-        </w:rPr>
-      </w:pPr>
-      <w:r>
-        <w:rPr>
-          <w:rFonts w:ascii="Times New Roman" w:hAnsi="Times New Roman" w:cs="Times New Roman"/>
-          <w:sz w:val="24"/>
-          <w:szCs w:val="24"/>
-        </w:rPr>
-        <w:t>The server will store the passwords of all users for authentication.</w:t>
-      </w:r>
-    </w:p>
-    <w:p>
-      <w:pPr>
-        <w:pStyle w:val="ListParagraph"/>
-        <w:numPr>
-          <w:ilvl w:val="3"/>
-          <w:numId w:val="2"/>
-        </w:numPr>
-        <w:rPr>
-          <w:rFonts w:ascii="Times New Roman" w:hAnsi="Times New Roman" w:cs="Times New Roman"/>
-          <w:sz w:val="24"/>
-          <w:szCs w:val="24"/>
-        </w:rPr>
-      </w:pPr>
-      <w:r>
-        <w:rPr>
-          <w:rFonts w:ascii="Times New Roman" w:hAnsi="Times New Roman" w:cs="Times New Roman"/>
-          <w:sz w:val="24"/>
-          <w:szCs w:val="24"/>
-        </w:rPr>
-        <w:t>The server will maintain a list of all registered users in the system.</w:t>
-      </w:r>
-    </w:p>
-    <w:p>
-      <w:pPr>
-        <w:pStyle w:val="ListParagraph"/>
-        <w:numPr>
-          <w:ilvl w:val="3"/>
-          <w:numId w:val="2"/>
-        </w:numPr>
-        <w:rPr>
-          <w:rFonts w:ascii="Times New Roman" w:hAnsi="Times New Roman" w:cs="Times New Roman"/>
-          <w:sz w:val="24"/>
-          <w:szCs w:val="24"/>
-        </w:rPr>
-      </w:pPr>
-      <w:r>
-        <w:rPr>
-          <w:rFonts w:ascii="Times New Roman" w:hAnsi="Times New Roman" w:cs="Times New Roman"/>
-          <w:sz w:val="24"/>
-          <w:szCs w:val="24"/>
-        </w:rPr>
-        <w:t>Each user will be classified as either a regular user or an IT user.</w:t>
-      </w:r>
-    </w:p>
-    <w:p>
-      <w:pPr>
-        <w:pStyle w:val="ListParagraph"/>
-        <w:numPr>
-          <w:ilvl w:val="3"/>
-          <w:numId w:val="2"/>
-        </w:numPr>
-        <w:rPr>
-          <w:rFonts w:ascii="Times New Roman" w:hAnsi="Times New Roman" w:cs="Times New Roman"/>
-          <w:sz w:val="24"/>
-          <w:szCs w:val="24"/>
-        </w:rPr>
-      </w:pPr>
-      <w:r>
-        <w:rPr>
-          <w:rFonts w:ascii="Times New Roman" w:hAnsi="Times New Roman" w:cs="Times New Roman"/>
-          <w:sz w:val="24"/>
-          <w:szCs w:val="24"/>
-        </w:rPr>
-        <w:t xml:space="preserve">The server will </w:t>
-      </w:r>
-      <w:r>
-        <w:rPr>
-          <w:rFonts w:ascii="Times New Roman" w:hAnsi="Times New Roman" w:cs="Times New Roman"/>
-          <w:sz w:val="24"/>
-          <w:szCs w:val="24"/>
-        </w:rPr>
-        <w:t>keep all</w:t>
-      </w:r>
-      <w:r>
-        <w:rPr>
-          <w:rFonts w:ascii="Times New Roman" w:hAnsi="Times New Roman" w:cs="Times New Roman"/>
-          <w:sz w:val="24"/>
-          <w:szCs w:val="24"/>
-        </w:rPr>
-        <w:t xml:space="preserve"> currently signed in users</w:t>
-      </w:r>
-      <w:r>
-        <w:rPr>
-          <w:rFonts w:ascii="Times New Roman" w:hAnsi="Times New Roman" w:cs="Times New Roman"/>
-          <w:sz w:val="24"/>
-          <w:szCs w:val="24"/>
-        </w:rPr>
-        <w:t xml:space="preserve"> as part of its state</w:t>
-      </w:r>
-      <w:r>
-        <w:rPr>
-          <w:rFonts w:ascii="Times New Roman" w:hAnsi="Times New Roman" w:cs="Times New Roman"/>
-          <w:sz w:val="24"/>
-          <w:szCs w:val="24"/>
-        </w:rPr>
-        <w:t>.</w:t>
-      </w:r>
-    </w:p>
-    <w:p>
-      <w:pPr>
-        <w:pStyle w:val="ListParagraph"/>
-        <w:numPr>
-          <w:ilvl w:val="3"/>
-          <w:numId w:val="2"/>
-        </w:numPr>
-        <w:rPr>
-          <w:rFonts w:ascii="Times New Roman" w:hAnsi="Times New Roman" w:cs="Times New Roman"/>
-          <w:sz w:val="24"/>
-          <w:szCs w:val="24"/>
-        </w:rPr>
-      </w:pPr>
-      <w:r>
-        <w:rPr>
-          <w:rFonts w:ascii="Times New Roman" w:hAnsi="Times New Roman" w:cs="Times New Roman"/>
-          <w:sz w:val="24"/>
-          <w:szCs w:val="24"/>
-        </w:rPr>
-        <w:t>If a user’s connection to the server breaks, the server will sign the user out of the system and require authentication before they can access private information.</w:t>
-      </w:r>
-    </w:p>
-    <w:p>
-      <w:pPr>
-        <w:pStyle w:val="ListParagraph"/>
-        <w:numPr>
-          <w:ilvl w:val="3"/>
-          <w:numId w:val="2"/>
-        </w:numPr>
-        <w:rPr>
-          <w:rFonts w:ascii="Times New Roman" w:hAnsi="Times New Roman" w:cs="Times New Roman"/>
-          <w:sz w:val="24"/>
-          <w:szCs w:val="24"/>
-        </w:rPr>
-      </w:pPr>
-      <w:r>
-        <w:rPr>
-          <w:rFonts w:ascii="Times New Roman" w:hAnsi="Times New Roman" w:cs="Times New Roman"/>
-          <w:sz w:val="24"/>
-          <w:szCs w:val="24"/>
-        </w:rPr>
-        <w:t>The server will maintain logs of all conversations</w:t>
-      </w:r>
-      <w:r>
-        <w:rPr>
-          <w:rFonts w:ascii="Times New Roman" w:hAnsi="Times New Roman" w:cs="Times New Roman"/>
-          <w:sz w:val="24"/>
-          <w:szCs w:val="24"/>
-        </w:rPr>
-        <w:t xml:space="preserve"> in an associated text file.</w:t>
-      </w:r>
-    </w:p>
-    <w:p>
-      <w:pPr>
-        <w:pStyle w:val="ListParagraph"/>
-        <w:numPr>
-          <w:ilvl w:val="3"/>
-          <w:numId w:val="2"/>
-        </w:numPr>
-        <w:rPr>
-          <w:rFonts w:ascii="Times New Roman" w:hAnsi="Times New Roman" w:cs="Times New Roman"/>
-          <w:sz w:val="24"/>
-          <w:szCs w:val="24"/>
-        </w:rPr>
-      </w:pPr>
-      <w:r>
-        <w:rPr>
-          <w:rFonts w:ascii="Times New Roman" w:hAnsi="Times New Roman" w:cs="Times New Roman"/>
-          <w:sz w:val="24"/>
-          <w:szCs w:val="24"/>
-        </w:rPr>
-        <w:t>When a user sends a new message, the server will make the message available to all participants of the conversation.</w:t>
-      </w:r>
-    </w:p>
-    <w:p>
-      <w:pPr>
-        <w:pStyle w:val="ListParagraph"/>
-        <w:numPr>
-          <w:ilvl w:val="3"/>
-          <w:numId w:val="2"/>
-        </w:numPr>
-        <w:rPr>
-          <w:rFonts w:ascii="Times New Roman" w:hAnsi="Times New Roman" w:cs="Times New Roman"/>
-          <w:b/>
-          <w:bCs/>
-          <w:sz w:val="24"/>
-          <w:szCs w:val="24"/>
-        </w:rPr>
-      </w:pPr>
-      <w:r>
-        <w:rPr>
-          <w:rFonts w:ascii="Times New Roman" w:hAnsi="Times New Roman" w:cs="Times New Roman"/>
-          <w:sz w:val="24"/>
-          <w:szCs w:val="24"/>
-        </w:rPr>
-        <w:t>The server will provide IT users with access to all conversations in the system.</w:t>
-      </w:r>
-    </w:p>
-    <w:p>
-      <w:pPr>
-        <w:pStyle w:val="ListParagraph"/>
-        <w:numPr>
-          <w:ilvl w:val="3"/>
-          <w:numId w:val="2"/>
-        </w:numPr>
-        <w:rPr>
-          <w:rFonts w:ascii="Times New Roman" w:hAnsi="Times New Roman" w:cs="Times New Roman"/>
-          <w:b/>
-          <w:bCs/>
-          <w:sz w:val="24"/>
-          <w:szCs w:val="24"/>
-        </w:rPr>
-      </w:pPr>
-      <w:r>
-        <w:rPr>
-          <w:rFonts w:ascii="Times New Roman" w:hAnsi="Times New Roman" w:cs="Times New Roman"/>
-          <w:sz w:val="24"/>
-          <w:szCs w:val="24"/>
-        </w:rPr>
-        <w:t>IT users will also be able to act as normal user, sending messages and participating in conversations.</w:t>
-      </w:r>
-    </w:p>
-    <w:p>
-      <w:pPr>
-        <w:pStyle w:val="ListParagraph"/>
-        <w:numPr>
-          <w:ilvl w:val="0"/>
-          <w:numId w:val="2"/>
-        </w:numPr>
-        <w:rPr>
-          <w:rFonts w:ascii="Times New Roman" w:hAnsi="Times New Roman" w:cs="Times New Roman"/>
-          <w:b/>
-          <w:bCs/>
-          <w:sz w:val="24"/>
-          <w:szCs w:val="24"/>
-        </w:rPr>
-      </w:pPr>
-      <w:r>
-        <w:rPr>
-          <w:rFonts w:ascii="Times New Roman" w:hAnsi="Times New Roman" w:cs="Times New Roman"/>
-          <w:b/>
-          <w:bCs/>
-          <w:sz w:val="24"/>
-          <w:szCs w:val="24"/>
-        </w:rPr>
-        <w:t>External Interface Requirements</w:t>
-      </w:r>
-    </w:p>
-    <w:p>
-      <w:pPr>
-        <w:pStyle w:val="ListParagraph"/>
-        <w:numPr>
-          <w:ilvl w:val="1"/>
-          <w:numId w:val="2"/>
-        </w:numPr>
-        <w:rPr>
-          <w:rFonts w:ascii="Times New Roman" w:hAnsi="Times New Roman" w:cs="Times New Roman"/>
-          <w:b/>
-          <w:bCs/>
-          <w:sz w:val="24"/>
-          <w:szCs w:val="24"/>
-        </w:rPr>
-      </w:pPr>
-      <w:r>
-        <w:rPr>
-          <w:rFonts w:ascii="Times New Roman" w:hAnsi="Times New Roman" w:cs="Times New Roman"/>
-          <w:b/>
-          <w:bCs/>
-          <w:sz w:val="24"/>
-          <w:szCs w:val="24"/>
-        </w:rPr>
-        <w:t>Client GUI</w:t>
+          <w:sz w:val="24"/>
+          <w:szCs w:val="24"/>
+        </w:rPr>
+        <w:t xml:space="preserve">Users will interact with the client via </w:t>
+      </w:r>
+      <w:r>
+        <w:rPr>
+          <w:rFonts w:ascii="Times New Roman" w:hAnsi="Times New Roman" w:cs="Times New Roman"/>
+          <w:sz w:val="24"/>
+          <w:szCs w:val="24"/>
+        </w:rPr>
+        <w:t>a graphical user interface.</w:t>
       </w:r>
     </w:p>
     <w:p>
@@ -4227,15 +4239,15 @@
           <w:sz w:val="24"/>
           <w:szCs w:val="24"/>
         </w:rPr>
-        <w:t xml:space="preserve">Users will interact with the client via </w:t>
-      </w:r>
-      <w:r>
-        <w:rPr>
-          <w:rFonts w:ascii="Times New Roman" w:hAnsi="Times New Roman" w:cs="Times New Roman"/>
-          <w:sz w:val="24"/>
-          <w:szCs w:val="24"/>
-        </w:rPr>
-        <w:t>a graphical user interface.</w:t>
+        <w:t>The GUI will have a login screen with text inputs for username and password as well as a button labeled “Log In” to implement requirement 3.1.1</w:t>
+      </w:r>
+      <w:r>
+        <w:rPr>
+          <w:rFonts w:ascii="Times New Roman" w:hAnsi="Times New Roman" w:cs="Times New Roman"/>
+          <w:sz w:val="24"/>
+          <w:szCs w:val="24"/>
+        </w:rPr>
+        <w:t>.3</w:t>
       </w:r>
     </w:p>
     <w:p>
@@ -4259,15 +4271,63 @@
           <w:sz w:val="24"/>
           <w:szCs w:val="24"/>
         </w:rPr>
-        <w:t>The GUI will have a login screen with text inputs for username and password as well as a button labeled “Log In” to implement requirement 3.1.1</w:t>
-      </w:r>
-      <w:r>
-        <w:rPr>
-          <w:rFonts w:ascii="Times New Roman" w:hAnsi="Times New Roman" w:cs="Times New Roman"/>
-          <w:sz w:val="24"/>
-          <w:szCs w:val="24"/>
-        </w:rPr>
-        <w:t>.3</w:t>
+        <w:t>The GUI will display an error message on the login screen from requirement 4.</w:t>
+      </w:r>
+      <w:r>
+        <w:rPr>
+          <w:rFonts w:ascii="Times New Roman" w:hAnsi="Times New Roman" w:cs="Times New Roman"/>
+          <w:sz w:val="24"/>
+          <w:szCs w:val="24"/>
+        </w:rPr>
+        <w:t xml:space="preserve">1.2 </w:t>
+      </w:r>
+      <w:r>
+        <w:rPr>
+          <w:rFonts w:ascii="Times New Roman" w:hAnsi="Times New Roman" w:cs="Times New Roman"/>
+          <w:sz w:val="24"/>
+          <w:szCs w:val="24"/>
+        </w:rPr>
+        <w:t>in</w:t>
+      </w:r>
+      <w:r>
+        <w:rPr>
+          <w:rFonts w:ascii="Times New Roman" w:hAnsi="Times New Roman" w:cs="Times New Roman"/>
+          <w:sz w:val="24"/>
+          <w:szCs w:val="24"/>
+        </w:rPr>
+        <w:t xml:space="preserve"> response to </w:t>
+      </w:r>
+      <w:r>
+        <w:rPr>
+          <w:rFonts w:ascii="Times New Roman" w:hAnsi="Times New Roman" w:cs="Times New Roman"/>
+          <w:sz w:val="24"/>
+          <w:szCs w:val="24"/>
+        </w:rPr>
+        <w:t>a</w:t>
+      </w:r>
+      <w:r>
+        <w:rPr>
+          <w:rFonts w:ascii="Times New Roman" w:hAnsi="Times New Roman" w:cs="Times New Roman"/>
+          <w:sz w:val="24"/>
+          <w:szCs w:val="24"/>
+        </w:rPr>
+        <w:t xml:space="preserve"> failed authentication</w:t>
+      </w:r>
+      <w:r>
+        <w:rPr>
+          <w:rFonts w:ascii="Times New Roman" w:hAnsi="Times New Roman" w:cs="Times New Roman"/>
+          <w:sz w:val="24"/>
+          <w:szCs w:val="24"/>
+        </w:rPr>
+        <w:t xml:space="preserve"> as</w:t>
+      </w:r>
+      <w:r>
+        <w:rPr>
+          <w:rFonts w:ascii="Times New Roman" w:hAnsi="Times New Roman" w:cs="Times New Roman"/>
+          <w:sz w:val="24"/>
+          <w:szCs w:val="24"/>
+        </w:rPr>
+        <w:t xml:space="preserve"> described in 3.1.1.3.2.</w:t>
       </w:r>
     </w:p>
     <w:p>
@@ -4291,63 +4351,39 @@
           <w:sz w:val="24"/>
           <w:szCs w:val="24"/>
         </w:rPr>
-        <w:t>The GUI will display an error message on the login screen from requirement 4.</w:t>
-      </w:r>
-      <w:r>
-        <w:rPr>
-          <w:rFonts w:ascii="Times New Roman" w:hAnsi="Times New Roman" w:cs="Times New Roman"/>
-          <w:sz w:val="24"/>
-          <w:szCs w:val="24"/>
-        </w:rPr>
-        <w:t xml:space="preserve">1.2 </w:t>
-      </w:r>
-      <w:r>
-        <w:rPr>
-          <w:rFonts w:ascii="Times New Roman" w:hAnsi="Times New Roman" w:cs="Times New Roman"/>
-          <w:sz w:val="24"/>
-          <w:szCs w:val="24"/>
-        </w:rPr>
-        <w:t>in</w:t>
-      </w:r>
-      <w:r>
-        <w:rPr>
-          <w:rFonts w:ascii="Times New Roman" w:hAnsi="Times New Roman" w:cs="Times New Roman"/>
-          <w:sz w:val="24"/>
-          <w:szCs w:val="24"/>
-        </w:rPr>
-        <w:t xml:space="preserve"> response to </w:t>
-      </w:r>
-      <w:r>
-        <w:rPr>
-          <w:rFonts w:ascii="Times New Roman" w:hAnsi="Times New Roman" w:cs="Times New Roman"/>
-          <w:sz w:val="24"/>
-          <w:szCs w:val="24"/>
-        </w:rPr>
-        <w:t>a</w:t>
-      </w:r>
-      <w:r>
-        <w:rPr>
-          <w:rFonts w:ascii="Times New Roman" w:hAnsi="Times New Roman" w:cs="Times New Roman"/>
-          <w:sz w:val="24"/>
-          <w:szCs w:val="24"/>
-        </w:rPr>
-        <w:t xml:space="preserve"> failed authentication</w:t>
-      </w:r>
-      <w:r>
-        <w:rPr>
-          <w:rFonts w:ascii="Times New Roman" w:hAnsi="Times New Roman" w:cs="Times New Roman"/>
-          <w:sz w:val="24"/>
-          <w:szCs w:val="24"/>
-        </w:rPr>
-        <w:t xml:space="preserve"> as</w:t>
-      </w:r>
-      <w:r>
-        <w:rPr>
-          <w:rFonts w:ascii="Times New Roman" w:hAnsi="Times New Roman" w:cs="Times New Roman"/>
-          <w:sz w:val="24"/>
-          <w:szCs w:val="24"/>
-        </w:rPr>
-        <w:t xml:space="preserve"> described in 3.1.1.3.2.</w:t>
+        <w:t xml:space="preserve">Upon logging in, </w:t>
+      </w:r>
+      <w:r>
+        <w:rPr>
+          <w:rFonts w:ascii="Times New Roman" w:hAnsi="Times New Roman" w:cs="Times New Roman"/>
+          <w:sz w:val="24"/>
+          <w:szCs w:val="24"/>
+        </w:rPr>
+        <w:t>user</w:t>
+      </w:r>
+      <w:r>
+        <w:rPr>
+          <w:rFonts w:ascii="Times New Roman" w:hAnsi="Times New Roman" w:cs="Times New Roman"/>
+          <w:sz w:val="24"/>
+          <w:szCs w:val="24"/>
+        </w:rPr>
+        <w:t>s</w:t>
+      </w:r>
+      <w:r>
+        <w:rPr>
+          <w:rFonts w:ascii="Times New Roman" w:hAnsi="Times New Roman" w:cs="Times New Roman"/>
+          <w:sz w:val="24"/>
+          <w:szCs w:val="24"/>
+        </w:rPr>
+        <w:t xml:space="preserve"> will be taken to a home page displaying a list of conversations</w:t>
+      </w:r>
+      <w:r>
+        <w:rPr>
+          <w:rFonts w:ascii="Times New Roman" w:hAnsi="Times New Roman" w:cs="Times New Roman"/>
+          <w:sz w:val="24"/>
+          <w:szCs w:val="24"/>
+        </w:rPr>
+        <w:t xml:space="preserve"> of which they are a participant.</w:t>
       </w:r>
     </w:p>
     <w:p>
@@ -4371,39 +4407,31 @@
           <w:sz w:val="24"/>
           <w:szCs w:val="24"/>
         </w:rPr>
-        <w:t xml:space="preserve">Upon logging in, </w:t>
-      </w:r>
-      <w:r>
-        <w:rPr>
-          <w:rFonts w:ascii="Times New Roman" w:hAnsi="Times New Roman" w:cs="Times New Roman"/>
-          <w:sz w:val="24"/>
-          <w:szCs w:val="24"/>
-        </w:rPr>
-        <w:t>user</w:t>
-      </w:r>
-      <w:r>
-        <w:rPr>
-          <w:rFonts w:ascii="Times New Roman" w:hAnsi="Times New Roman" w:cs="Times New Roman"/>
-          <w:sz w:val="24"/>
-          <w:szCs w:val="24"/>
-        </w:rPr>
-        <w:t>s</w:t>
-      </w:r>
-      <w:r>
-        <w:rPr>
-          <w:rFonts w:ascii="Times New Roman" w:hAnsi="Times New Roman" w:cs="Times New Roman"/>
-          <w:sz w:val="24"/>
-          <w:szCs w:val="24"/>
-        </w:rPr>
-        <w:t xml:space="preserve"> will be taken to a home page displaying a list of conversations</w:t>
-      </w:r>
-      <w:r>
-        <w:rPr>
-          <w:rFonts w:ascii="Times New Roman" w:hAnsi="Times New Roman" w:cs="Times New Roman"/>
-          <w:sz w:val="24"/>
-          <w:szCs w:val="24"/>
-        </w:rPr>
-        <w:t xml:space="preserve"> of which they are a participant.</w:t>
+        <w:t xml:space="preserve">From the page </w:t>
+      </w:r>
+      <w:r>
+        <w:rPr>
+          <w:rFonts w:ascii="Times New Roman" w:hAnsi="Times New Roman" w:cs="Times New Roman"/>
+          <w:sz w:val="24"/>
+          <w:szCs w:val="24"/>
+        </w:rPr>
+        <w:t xml:space="preserve">described </w:t>
+      </w:r>
+      <w:r>
+        <w:rPr>
+          <w:rFonts w:ascii="Times New Roman" w:hAnsi="Times New Roman" w:cs="Times New Roman"/>
+          <w:sz w:val="24"/>
+          <w:szCs w:val="24"/>
+        </w:rPr>
+        <w:t xml:space="preserve">in 4.1.4, </w:t>
+      </w:r>
+      <w:r>
+        <w:rPr>
+          <w:rFonts w:ascii="Times New Roman" w:hAnsi="Times New Roman" w:cs="Times New Roman"/>
+          <w:sz w:val="24"/>
+          <w:szCs w:val="24"/>
+        </w:rPr>
+        <w:t>users will have a button labeled “Create” which will allow them to create a new conversation.</w:t>
       </w:r>
     </w:p>
     <w:p>
@@ -4427,31 +4455,15 @@
           <w:sz w:val="24"/>
           <w:szCs w:val="24"/>
         </w:rPr>
-        <w:t xml:space="preserve">From the page </w:t>
-      </w:r>
-      <w:r>
-        <w:rPr>
-          <w:rFonts w:ascii="Times New Roman" w:hAnsi="Times New Roman" w:cs="Times New Roman"/>
-          <w:sz w:val="24"/>
-          <w:szCs w:val="24"/>
-        </w:rPr>
-        <w:t xml:space="preserve">described </w:t>
-      </w:r>
-      <w:r>
-        <w:rPr>
-          <w:rFonts w:ascii="Times New Roman" w:hAnsi="Times New Roman" w:cs="Times New Roman"/>
-          <w:sz w:val="24"/>
-          <w:szCs w:val="24"/>
-        </w:rPr>
-        <w:t xml:space="preserve">in 4.1.4, </w:t>
-      </w:r>
-      <w:r>
-        <w:rPr>
-          <w:rFonts w:ascii="Times New Roman" w:hAnsi="Times New Roman" w:cs="Times New Roman"/>
-          <w:sz w:val="24"/>
-          <w:szCs w:val="24"/>
-        </w:rPr>
-        <w:t>users will have a button labeled “Create” which will allow them to create a new conversation.</w:t>
+        <w:t xml:space="preserve">On the page described in 4.1.4 will be a button labeled “Log Out” which will allow users to log out of the system, implementing </w:t>
+      </w:r>
+      <w:r>
+        <w:rPr>
+          <w:rFonts w:ascii="Times New Roman" w:hAnsi="Times New Roman" w:cs="Times New Roman"/>
+          <w:sz w:val="24"/>
+          <w:szCs w:val="24"/>
+        </w:rPr>
+        <w:t>3.1.1.4</w:t>
       </w:r>
     </w:p>
     <w:p>
@@ -4476,38 +4488,6 @@
           <w:szCs w:val="24"/>
         </w:rPr>
         <w:lastRenderedPageBreak/>
-        <w:t xml:space="preserve">On the page described in 4.1.4 will be a button labeled “Log Out” which will allow users to log out of the system, implementing </w:t>
-      </w:r>
-      <w:r>
-        <w:rPr>
-          <w:rFonts w:ascii="Times New Roman" w:hAnsi="Times New Roman" w:cs="Times New Roman"/>
-          <w:sz w:val="24"/>
-          <w:szCs w:val="24"/>
-        </w:rPr>
-        <w:t>3.1.1.4</w:t>
-      </w:r>
-    </w:p>
-    <w:p>
-      <w:pPr>
-        <w:pStyle w:val="ListParagraph"/>
-        <w:numPr>
-          <w:ilvl w:val="2"/>
-          <w:numId w:val="2"/>
-        </w:numPr>
-        <w:rPr>
-          <w:rFonts w:ascii="Times New Roman" w:hAnsi="Times New Roman" w:cs="Times New Roman"/>
-          <w:b/>
-          <w:bCs/>
-          <w:sz w:val="24"/>
-          <w:szCs w:val="24"/>
-        </w:rPr>
-      </w:pPr>
-      <w:r>
-        <w:rPr>
-          <w:rFonts w:ascii="Times New Roman" w:hAnsi="Times New Roman" w:cs="Times New Roman"/>
-          <w:sz w:val="24"/>
-          <w:szCs w:val="24"/>
-        </w:rPr>
         <w:t>While creating a new conversation, users will</w:t>
       </w:r>
       <w:r>
@@ -5062,7 +5042,7 @@
 </file>
 
 <file path=word/numbering.xml><?xml version="1.0" encoding="utf-8"?>
-<w:numbering xmlns:wpc="http://schemas.microsoft.com/office/word/2010/wordprocessingCanvas" xmlns:cx="http://schemas.microsoft.com/office/drawing/2014/chartex" xmlns:cx1="http://schemas.microsoft.com/office/drawing/2015/9/8/chartex" xmlns:cx2="http://schemas.microsoft.com/office/drawing/2015/10/21/chartex" xmlns:cx3="http://schemas.microsoft.com/office/drawing/2016/5/9/chartex" xmlns:cx4="http://schemas.microsoft.com/office/drawing/2016/5/10/chartex" xmlns:cx5="http://schemas.microsoft.com/office/drawing/2016/5/11/chartex" xmlns:cx6="http://schemas.microsoft.com/office/drawing/2016/5/12/chartex" xmlns:cx7="http://schemas.microsoft.com/office/drawing/2016/5/13/chartex" xmlns:cx8="http://schemas.microsoft.com/office/drawing/2016/5/14/chartex" xmlns:mc="http://schemas.openxmlformats.org/markup-compatibility/2006" xmlns:aink="http://schemas.microsoft.com/office/drawing/2016/ink" xmlns:am3d="http://schemas.microsoft.com/office/drawing/2017/model3d" xmlns:o="urn:schemas-microsoft-com:office:office" xmlns:oel="http://schemas.microsoft.com/office/2019/extlst" xmlns:r="http://schemas.openxmlformats.org/officeDocument/2006/relationships" xmlns:m="http://schemas.openxmlformats.org/officeDocument/2006/math" xmlns:v="urn:schemas-microsoft-com:vml" xmlns:wp14="http://schemas.microsoft.com/office/word/2010/wordprocessingDrawing" xmlns:wp="http://schemas.openxmlformats.org/drawingml/2006/wordprocessingDrawing" xmlns:w10="urn:schemas-microsoft-com:office:word" xmlns:w="http://schemas.openxmlformats.org/wordprocessingml/2006/main" xmlns:w14="http://schemas.microsoft.com/office/word/2010/wordml" xmlns:w15="http://schemas.microsoft.com/office/word/2012/wordml" xmlns:w16cex="http://schemas.microsoft.com/office/word/2018/wordml/cex" xmlns:w16cid="http://schemas.microsoft.com/office/word/2016/wordml/cid" xmlns:w16="http://schemas.microsoft.com/office/word/2018/wordml" xmlns:w16sdtdh="http://schemas.microsoft.com/office/word/2020/wordml/sdtdatahash" xmlns:w16se="http://schemas.microsoft.com/office/word/2015/wordml/symex" xmlns:wpg="http://schemas.microsoft.com/office/word/2010/wordprocessingGroup" xmlns:wpi="http://schemas.microsoft.com/office/word/2010/wordprocessingInk" xmlns:wne="http://schemas.microsoft.com/office/word/2006/wordml" xmlns:wps="http://schemas.microsoft.com/office/word/2010/wordprocessingShape" mc:Ignorable="w14 w15 w16se w16cid w16 w16cex w16sdtdh wp14">
+<w:numbering xmlns:wpc="http://schemas.microsoft.com/office/word/2010/wordprocessingCanvas" xmlns:cx="http://schemas.microsoft.com/office/drawing/2014/chartex" xmlns:cx1="http://schemas.microsoft.com/office/drawing/2015/9/8/chartex" xmlns:cx2="http://schemas.microsoft.com/office/drawing/2015/10/21/chartex" xmlns:cx3="http://schemas.microsoft.com/office/drawing/2016/5/9/chartex" xmlns:cx4="http://schemas.microsoft.com/office/drawing/2016/5/10/chartex" xmlns:cx5="http://schemas.microsoft.com/office/drawing/2016/5/11/chartex" xmlns:cx6="http://schemas.microsoft.com/office/drawing/2016/5/12/chartex" xmlns:cx7="http://schemas.microsoft.com/office/drawing/2016/5/13/chartex" xmlns:cx8="http://schemas.microsoft.com/office/drawing/2016/5/14/chartex" xmlns:mc="http://schemas.openxmlformats.org/markup-compatibility/2006" xmlns:aink="http://schemas.microsoft.com/office/drawing/2016/ink" xmlns:am3d="http://schemas.microsoft.com/office/drawing/2017/model3d" xmlns:o="urn:schemas-microsoft-com:office:office" xmlns:oel="http://schemas.microsoft.com/office/2019/extlst" xmlns:r="http://schemas.openxmlformats.org/officeDocument/2006/relationships" xmlns:m="http://schemas.openxmlformats.org/officeDocument/2006/math" xmlns:v="urn:schemas-microsoft-com:vml" xmlns:wp14="http://schemas.microsoft.com/office/word/2010/wordprocessingDrawing" xmlns:wp="http://schemas.openxmlformats.org/drawingml/2006/wordprocessingDrawing" xmlns:w10="urn:schemas-microsoft-com:office:word" xmlns:w="http://schemas.openxmlformats.org/wordprocessingml/2006/main" xmlns:w14="http://schemas.microsoft.com/office/word/2010/wordml" xmlns:w15="http://schemas.microsoft.com/office/word/2012/wordml" xmlns:w16cex="http://schemas.microsoft.com/office/word/2018/wordml/cex" xmlns:w16cid="http://schemas.microsoft.com/office/word/2016/wordml/cid" xmlns:w16="http://schemas.microsoft.com/office/word/2018/wordml" xmlns:w16du="http://schemas.microsoft.com/office/word/2023/wordml/word16du" xmlns:w16sdtdh="http://schemas.microsoft.com/office/word/2020/wordml/sdtdatahash" xmlns:w16se="http://schemas.microsoft.com/office/word/2015/wordml/symex" xmlns:wpg="http://schemas.microsoft.com/office/word/2010/wordprocessingGroup" xmlns:wpi="http://schemas.microsoft.com/office/word/2010/wordprocessingInk" xmlns:wne="http://schemas.microsoft.com/office/word/2006/wordml" xmlns:wps="http://schemas.microsoft.com/office/word/2010/wordprocessingShape" mc:Ignorable="w14 w15 w16se w16cid w16 w16cex w16sdtdh w16du wp14">
   <w:abstractNum w:abstractNumId="0" w15:restartNumberingAfterBreak="0">
     <w:nsid w:val="0B8E7D01"/>
     <w:multiLevelType w:val="hybridMultilevel"/>
@@ -5694,7 +5674,7 @@
 </file>
 
 <file path=word/styles.xml><?xml version="1.0" encoding="utf-8"?>
-<w:styles xmlns:mc="http://schemas.openxmlformats.org/markup-compatibility/2006" xmlns:r="http://schemas.openxmlformats.org/officeDocument/2006/relationships" xmlns:w="http://schemas.openxmlformats.org/wordprocessingml/2006/main" xmlns:w14="http://schemas.microsoft.com/office/word/2010/wordml" xmlns:w15="http://schemas.microsoft.com/office/word/2012/wordml" xmlns:w16cex="http://schemas.microsoft.com/office/word/2018/wordml/cex" xmlns:w16cid="http://schemas.microsoft.com/office/word/2016/wordml/cid" xmlns:w16="http://schemas.microsoft.com/office/word/2018/wordml" xmlns:w16sdtdh="http://schemas.microsoft.com/office/word/2020/wordml/sdtdatahash" xmlns:w16se="http://schemas.microsoft.com/office/word/2015/wordml/symex" mc:Ignorable="w14 w15 w16se w16cid w16 w16cex w16sdtdh">
+<w:styles xmlns:mc="http://schemas.openxmlformats.org/markup-compatibility/2006" xmlns:r="http://schemas.openxmlformats.org/officeDocument/2006/relationships" xmlns:w="http://schemas.openxmlformats.org/wordprocessingml/2006/main" xmlns:w14="http://schemas.microsoft.com/office/word/2010/wordml" xmlns:w15="http://schemas.microsoft.com/office/word/2012/wordml" xmlns:w16cex="http://schemas.microsoft.com/office/word/2018/wordml/cex" xmlns:w16cid="http://schemas.microsoft.com/office/word/2016/wordml/cid" xmlns:w16="http://schemas.microsoft.com/office/word/2018/wordml" xmlns:w16du="http://schemas.microsoft.com/office/word/2023/wordml/word16du" xmlns:w16sdtdh="http://schemas.microsoft.com/office/word/2020/wordml/sdtdatahash" xmlns:w16se="http://schemas.microsoft.com/office/word/2015/wordml/symex" mc:Ignorable="w14 w15 w16se w16cid w16 w16cex w16sdtdh w16du">
   <w:docDefaults>
     <w:rPrDefault>
       <w:rPr>
@@ -6635,7 +6615,7 @@
     <w:basedOn w:val="DefaultParagraphFont"/>
     <w:uiPriority w:val="99"/>
     <w:unhideWhenUsed/>
-    <w:rsid w:val="005C1798"/>
+    <w:rsid w:val="003573A7"/>
     <w:rPr>
       <w:color w:val="467886" w:themeColor="hyperlink"/>
       <w:u w:val="single"/>
@@ -6647,7 +6627,7 @@
     <w:uiPriority w:val="99"/>
     <w:semiHidden/>
     <w:unhideWhenUsed/>
-    <w:rsid w:val="005C1798"/>
+    <w:rsid w:val="003573A7"/>
     <w:rPr>
       <w:color w:val="605E5C"/>
       <w:shd w:val="clear" w:color="auto" w:fill="E1DFDD"/>

</xml_diff>